<commit_message>
feat: dynamic image inside template support
</commit_message>
<xml_diff>
--- a/templates/template-1.docx
+++ b/templates/template-1.docx
@@ -36,11 +36,9 @@
             <w:r>
               <w:t>{%</w:t>
             </w:r>
-            <w:proofErr w:type="spellStart"/>
-            <w:r>
-              <w:t>profileImage</w:t>
-            </w:r>
-            <w:proofErr w:type="spellEnd"/>
+            <w:r>
+              <w:t>image</w:t>
+            </w:r>
             <w:r>
               <w:t>}</w:t>
             </w:r>
@@ -1771,8 +1769,8 @@
     <w:compatSetting w:name="useWord2013TrackBottomHyphenation" w:uri="http://schemas.microsoft.com/office/word" w:val="0"/>
   </w:compat>
   <w:rsids>
-    <w:rsidRoot w:val="008A3DFF"/>
-    <w:rsid w:val="008A3DFF"/>
+    <w:rsidRoot w:val="006C2D2D"/>
+    <w:rsid w:val="006C2D2D"/>
   </w:rsids>
   <m:mathPr>
     <m:mathFont m:val="Cambria Math"/>

</xml_diff>